<commit_message>
adicionado exercício e auto avaliação do dia 05/03
</commit_message>
<xml_diff>
--- a/Collaborative Reflection Document_Template_BPT.docx
+++ b/Collaborative Reflection Document_Template_BPT.docx
@@ -1162,6 +1162,9 @@
               <w:spacing w:line="240" w:lineRule="auto"/>
               <w:jc w:val="center"/>
             </w:pPr>
+            <w:r>
+              <w:t>Verde</w:t>
+            </w:r>
           </w:p>
         </w:tc>
         <w:tc>
@@ -1182,6 +1185,9 @@
               <w:spacing w:line="240" w:lineRule="auto"/>
               <w:jc w:val="center"/>
             </w:pPr>
+            <w:r>
+              <w:t>Verde</w:t>
+            </w:r>
           </w:p>
         </w:tc>
         <w:tc>
@@ -1202,6 +1208,9 @@
               <w:spacing w:line="240" w:lineRule="auto"/>
               <w:jc w:val="center"/>
             </w:pPr>
+            <w:r>
+              <w:t>Verde</w:t>
+            </w:r>
           </w:p>
         </w:tc>
         <w:tc>
@@ -1222,6 +1231,9 @@
               <w:spacing w:line="240" w:lineRule="auto"/>
               <w:jc w:val="center"/>
             </w:pPr>
+            <w:r>
+              <w:t>Azul</w:t>
+            </w:r>
           </w:p>
         </w:tc>
         <w:tc>
@@ -1242,6 +1254,9 @@
               <w:spacing w:line="240" w:lineRule="auto"/>
               <w:jc w:val="center"/>
             </w:pPr>
+            <w:r>
+              <w:t>Azul</w:t>
+            </w:r>
           </w:p>
         </w:tc>
         <w:tc>
@@ -1262,6 +1277,9 @@
               <w:spacing w:line="240" w:lineRule="auto"/>
               <w:jc w:val="center"/>
             </w:pPr>
+            <w:r>
+              <w:t>Verde</w:t>
+            </w:r>
           </w:p>
         </w:tc>
         <w:tc>
@@ -1282,6 +1300,9 @@
               <w:spacing w:line="240" w:lineRule="auto"/>
               <w:jc w:val="center"/>
             </w:pPr>
+            <w:r>
+              <w:t>Verde</w:t>
+            </w:r>
           </w:p>
         </w:tc>
         <w:tc>
@@ -1302,6 +1323,9 @@
               <w:spacing w:line="240" w:lineRule="auto"/>
               <w:jc w:val="center"/>
             </w:pPr>
+            <w:r>
+              <w:t>Verde</w:t>
+            </w:r>
           </w:p>
         </w:tc>
       </w:tr>
@@ -3027,23 +3051,7 @@
           <w:sz w:val="20"/>
           <w:szCs w:val="20"/>
         </w:rPr>
-        <w:t xml:space="preserve">A cada 2 semanas, seu instrutor fornecerá pontuações e feedback para aprimoramento utilizando a rubrica Scorecard da Generation. Reveja </w:t>
-      </w:r>
-      <w:proofErr w:type="gramStart"/>
-      <w:r>
-        <w:rPr>
-          <w:sz w:val="20"/>
-          <w:szCs w:val="20"/>
-        </w:rPr>
-        <w:t>sua pontuações</w:t>
-      </w:r>
-      <w:proofErr w:type="gramEnd"/>
-      <w:r>
-        <w:rPr>
-          <w:sz w:val="20"/>
-          <w:szCs w:val="20"/>
-        </w:rPr>
-        <w:t xml:space="preserve"> individualmente e identifique semelhanças ou diferenças entre os dois conjuntos de pontuações.</w:t>
+        <w:t>A cada 2 semanas, seu instrutor fornecerá pontuações e feedback para aprimoramento utilizando a rubrica Scorecard da Generation. Reveja sua pontuações individualmente e identifique semelhanças ou diferenças entre os dois conjuntos de pontuações.</w:t>
       </w:r>
     </w:p>
     <w:p>
@@ -5102,21 +5110,7 @@
               <w:rPr>
                 <w:bCs/>
               </w:rPr>
-              <w:t xml:space="preserve">Buscar me aprimorar pessoalmente, e em questões </w:t>
-            </w:r>
-            <w:proofErr w:type="gramStart"/>
-            <w:r>
-              <w:rPr>
-                <w:bCs/>
-              </w:rPr>
-              <w:t>do</w:t>
-            </w:r>
-            <w:proofErr w:type="gramEnd"/>
-            <w:r>
-              <w:rPr>
-                <w:bCs/>
-              </w:rPr>
-              <w:t xml:space="preserve"> coletivo buscar ser empática.</w:t>
+              <w:t>Buscar me aprimorar pessoalmente, e em questões do coletivo buscar ser empática.</w:t>
             </w:r>
           </w:p>
           <w:p>
@@ -5798,6 +5792,19 @@
           <w:p>
             <w:pPr>
               <w:rPr>
+                <w:bCs/>
+              </w:rPr>
+            </w:pPr>
+            <w:r>
+              <w:rPr>
+                <w:bCs/>
+              </w:rPr>
+              <w:t>Essa semana foram a Persistência e a Comunicação.</w:t>
+            </w:r>
+          </w:p>
+          <w:p>
+            <w:pPr>
+              <w:rPr>
                 <w:b/>
               </w:rPr>
             </w:pPr>
@@ -5864,6 +5871,9 @@
               <w:widowControl w:val="0"/>
               <w:spacing w:line="240" w:lineRule="auto"/>
             </w:pPr>
+            <w:r>
+              <w:t>Eu sentia muita dificuldade a medida que conheci um conteúdo novo sobre Java, tive medo de não conseguir entender, mas persisti em tentar entender , continuei tentando</w:t>
+            </w:r>
           </w:p>
           <w:p>
             <w:pPr>
@@ -5932,9 +5942,15 @@
             <w:pPr>
               <w:spacing w:line="240" w:lineRule="auto"/>
               <w:rPr>
-                <w:b/>
-              </w:rPr>
-            </w:pPr>
+                <w:bCs/>
+              </w:rPr>
+            </w:pPr>
+            <w:r>
+              <w:rPr>
+                <w:bCs/>
+              </w:rPr>
+              <w:t>Orientação ao Futuro, preciso começar a pensar melhor sobre isso.</w:t>
+            </w:r>
           </w:p>
         </w:tc>
       </w:tr>
@@ -6287,6 +6303,7 @@
               <w:jc w:val="center"/>
             </w:pPr>
             <w:r>
+              <w:lastRenderedPageBreak/>
               <w:t>1</w:t>
             </w:r>
           </w:p>
@@ -6350,7 +6367,6 @@
               <w:jc w:val="center"/>
             </w:pPr>
             <w:r>
-              <w:lastRenderedPageBreak/>
               <w:t>2</w:t>
             </w:r>
           </w:p>
@@ -6807,6 +6823,7 @@
               <w:jc w:val="center"/>
             </w:pPr>
             <w:r>
+              <w:lastRenderedPageBreak/>
               <w:t>1</w:t>
             </w:r>
           </w:p>
@@ -6870,7 +6887,6 @@
               <w:jc w:val="center"/>
             </w:pPr>
             <w:r>
-              <w:lastRenderedPageBreak/>
               <w:t>2</w:t>
             </w:r>
           </w:p>
@@ -7327,6 +7343,7 @@
               <w:jc w:val="center"/>
             </w:pPr>
             <w:r>
+              <w:lastRenderedPageBreak/>
               <w:t>1</w:t>
             </w:r>
           </w:p>
@@ -7390,7 +7407,6 @@
               <w:jc w:val="center"/>
             </w:pPr>
             <w:r>
-              <w:lastRenderedPageBreak/>
               <w:t>2</w:t>
             </w:r>
           </w:p>
@@ -7847,6 +7863,7 @@
               <w:jc w:val="center"/>
             </w:pPr>
             <w:r>
+              <w:lastRenderedPageBreak/>
               <w:t>1</w:t>
             </w:r>
           </w:p>
@@ -7910,7 +7927,6 @@
               <w:jc w:val="center"/>
             </w:pPr>
             <w:r>
-              <w:lastRenderedPageBreak/>
               <w:t>2</w:t>
             </w:r>
           </w:p>
@@ -8082,19 +8098,8 @@
           <w:bCs/>
           <w:color w:val="000000"/>
         </w:rPr>
-        <w:t xml:space="preserve">Feedback dia 19/02/2021 segunda </w:t>
+        <w:t>Feedback dia 19/02/2021 segunda semana :</w:t>
       </w:r>
-      <w:proofErr w:type="gramStart"/>
-      <w:r>
-        <w:rPr>
-          <w:rFonts w:eastAsia="Times New Roman"/>
-          <w:b/>
-          <w:bCs/>
-          <w:color w:val="000000"/>
-        </w:rPr>
-        <w:t>semana :</w:t>
-      </w:r>
-      <w:proofErr w:type="gramEnd"/>
     </w:p>
     <w:p>
       <w:pPr>
@@ -8208,7 +8213,6 @@
         </w:rPr>
         <w:t xml:space="preserve">terceira </w:t>
       </w:r>
-      <w:proofErr w:type="gramStart"/>
       <w:r>
         <w:rPr>
           <w:rFonts w:eastAsia="Times New Roman"/>
@@ -8218,7 +8222,6 @@
         </w:rPr>
         <w:t>semana :</w:t>
       </w:r>
-      <w:proofErr w:type="gramEnd"/>
     </w:p>
     <w:p>
       <w:pPr>
@@ -8240,7 +8243,265 @@
           <w:sz w:val="22"/>
           <w:szCs w:val="22"/>
         </w:rPr>
-        <w:t>MINHA AMIGA ANGELA TEM FACILIDADE DE APRENDER, MAS NA HORA DE COLOCAR EM PRÁTICA O QUE APRENDEU É UM POUCO DIFÍCIL, MAIS COMO CONVERSAMOS NUNCA É IMPOSSÍVEL, ELA SEMPRE TIRA SUAS DÚVIDAS COM COLEGAS DE CLASSE, E TAMBÉM É MUITO COMUNICATIVA GOSTEI BASTANTE DE CONVERSAR E PODE CONSIDERÁ-LA UMA PESSOA SUPER PROATIVA. </w:t>
+        <w:t xml:space="preserve">MINHA AMIGA ANGELA TEM FACILIDADE DE APRENDER, MAS NA HORA DE COLOCAR EM PRÁTICA O QUE APRENDEU É UM POUCO DIFÍCIL, MAIS COMO CONVERSAMOS NUNCA É IMPOSSÍVEL, ELA SEMPRE TIRA SUAS DÚVIDAS COM </w:t>
+      </w:r>
+      <w:r>
+        <w:rPr>
+          <w:rFonts w:ascii="Arial" w:hAnsi="Arial" w:cs="Arial"/>
+          <w:color w:val="000000"/>
+          <w:sz w:val="22"/>
+          <w:szCs w:val="22"/>
+        </w:rPr>
+        <w:lastRenderedPageBreak/>
+        <w:t>COLEGAS DE CLASSE, E TAMBÉM É MUITO COMUNICATIVA GOSTEI BASTANTE DE CONVERSAR E PODE CONSIDERÁ-LA UMA PESSOA SUPER PROATIVA. </w:t>
+      </w:r>
+    </w:p>
+    <w:p/>
+    <w:p>
+      <w:pPr>
+        <w:spacing w:before="240" w:after="240" w:line="240" w:lineRule="auto"/>
+        <w:rPr>
+          <w:rFonts w:eastAsia="Times New Roman"/>
+          <w:b/>
+          <w:bCs/>
+          <w:color w:val="000000"/>
+        </w:rPr>
+      </w:pPr>
+      <w:r>
+        <w:rPr>
+          <w:rFonts w:eastAsia="Times New Roman"/>
+          <w:b/>
+          <w:bCs/>
+          <w:color w:val="000000"/>
+        </w:rPr>
+        <w:t xml:space="preserve">Feedback dia </w:t>
+      </w:r>
+      <w:r>
+        <w:rPr>
+          <w:rFonts w:eastAsia="Times New Roman"/>
+          <w:b/>
+          <w:bCs/>
+          <w:color w:val="000000"/>
+        </w:rPr>
+        <w:t>05</w:t>
+      </w:r>
+      <w:r>
+        <w:rPr>
+          <w:rFonts w:eastAsia="Times New Roman"/>
+          <w:b/>
+          <w:bCs/>
+          <w:color w:val="000000"/>
+        </w:rPr>
+        <w:t>/0</w:t>
+      </w:r>
+      <w:r>
+        <w:rPr>
+          <w:rFonts w:eastAsia="Times New Roman"/>
+          <w:b/>
+          <w:bCs/>
+          <w:color w:val="000000"/>
+        </w:rPr>
+        <w:t>3</w:t>
+      </w:r>
+      <w:r>
+        <w:rPr>
+          <w:rFonts w:eastAsia="Times New Roman"/>
+          <w:b/>
+          <w:bCs/>
+          <w:color w:val="000000"/>
+        </w:rPr>
+        <w:t xml:space="preserve">/2021 </w:t>
+      </w:r>
+      <w:r>
+        <w:rPr>
+          <w:rFonts w:eastAsia="Times New Roman"/>
+          <w:b/>
+          <w:bCs/>
+          <w:color w:val="000000"/>
+        </w:rPr>
+        <w:t>quarta</w:t>
+      </w:r>
+      <w:r>
+        <w:rPr>
+          <w:rFonts w:eastAsia="Times New Roman"/>
+          <w:b/>
+          <w:bCs/>
+          <w:color w:val="000000"/>
+        </w:rPr>
+        <w:t xml:space="preserve"> </w:t>
+      </w:r>
+      <w:r>
+        <w:rPr>
+          <w:rFonts w:eastAsia="Times New Roman"/>
+          <w:b/>
+          <w:bCs/>
+          <w:color w:val="000000"/>
+        </w:rPr>
+        <w:t>semana :</w:t>
+      </w:r>
+    </w:p>
+    <w:p>
+      <w:pPr>
+        <w:spacing w:before="240" w:after="240" w:line="240" w:lineRule="auto"/>
+        <w:rPr>
+          <w:rFonts w:ascii="Times New Roman" w:eastAsia="Times New Roman" w:hAnsi="Times New Roman" w:cs="Times New Roman"/>
+          <w:sz w:val="24"/>
+          <w:szCs w:val="24"/>
+        </w:rPr>
+      </w:pPr>
+      <w:r>
+        <w:rPr>
+          <w:rFonts w:ascii="Times New Roman" w:eastAsia="Times New Roman" w:hAnsi="Times New Roman" w:cs="Times New Roman"/>
+          <w:sz w:val="24"/>
+          <w:szCs w:val="24"/>
+        </w:rPr>
+        <w:t xml:space="preserve">Boa tarde </w:t>
+      </w:r>
+      <w:proofErr w:type="spellStart"/>
+      <w:r>
+        <w:rPr>
+          <w:rFonts w:ascii="Times New Roman" w:eastAsia="Times New Roman" w:hAnsi="Times New Roman" w:cs="Times New Roman"/>
+          <w:sz w:val="24"/>
+          <w:szCs w:val="24"/>
+        </w:rPr>
+        <w:t>Angela</w:t>
+      </w:r>
+      <w:proofErr w:type="spellEnd"/>
+      <w:r>
+        <w:rPr>
+          <w:rFonts w:ascii="Times New Roman" w:eastAsia="Times New Roman" w:hAnsi="Times New Roman" w:cs="Times New Roman"/>
+          <w:sz w:val="24"/>
+          <w:szCs w:val="24"/>
+        </w:rPr>
+        <w:t xml:space="preserve">, com você </w:t>
+      </w:r>
+      <w:proofErr w:type="spellStart"/>
+      <w:r>
+        <w:rPr>
+          <w:rFonts w:ascii="Times New Roman" w:eastAsia="Times New Roman" w:hAnsi="Times New Roman" w:cs="Times New Roman"/>
+          <w:sz w:val="24"/>
+          <w:szCs w:val="24"/>
+        </w:rPr>
+        <w:t>esta</w:t>
+      </w:r>
+      <w:proofErr w:type="spellEnd"/>
+      <w:r>
+        <w:rPr>
+          <w:rFonts w:ascii="Times New Roman" w:eastAsia="Times New Roman" w:hAnsi="Times New Roman" w:cs="Times New Roman"/>
+          <w:sz w:val="24"/>
+          <w:szCs w:val="24"/>
+        </w:rPr>
+        <w:t>?</w:t>
+      </w:r>
+    </w:p>
+    <w:p>
+      <w:pPr>
+        <w:spacing w:before="240" w:after="240" w:line="240" w:lineRule="auto"/>
+        <w:rPr>
+          <w:rFonts w:ascii="Times New Roman" w:eastAsia="Times New Roman" w:hAnsi="Times New Roman" w:cs="Times New Roman"/>
+          <w:sz w:val="24"/>
+          <w:szCs w:val="24"/>
+        </w:rPr>
+      </w:pPr>
+      <w:r>
+        <w:rPr>
+          <w:rFonts w:ascii="Times New Roman" w:eastAsia="Times New Roman" w:hAnsi="Times New Roman" w:cs="Times New Roman"/>
+          <w:sz w:val="24"/>
+          <w:szCs w:val="24"/>
+        </w:rPr>
+        <w:t xml:space="preserve">sempre comunicativa e participativa, sendo proativa. </w:t>
+      </w:r>
+      <w:r>
+        <w:rPr>
+          <w:rFonts w:ascii="Times New Roman" w:eastAsia="Times New Roman" w:hAnsi="Times New Roman" w:cs="Times New Roman"/>
+          <w:sz w:val="24"/>
+          <w:szCs w:val="24"/>
+        </w:rPr>
+        <w:t>Trabalhou</w:t>
+      </w:r>
+      <w:r>
+        <w:rPr>
+          <w:rFonts w:ascii="Times New Roman" w:eastAsia="Times New Roman" w:hAnsi="Times New Roman" w:cs="Times New Roman"/>
+          <w:sz w:val="24"/>
+          <w:szCs w:val="24"/>
+        </w:rPr>
+        <w:t xml:space="preserve"> bem em equipe,</w:t>
+      </w:r>
+    </w:p>
+    <w:p>
+      <w:pPr>
+        <w:spacing w:before="240" w:after="240" w:line="240" w:lineRule="auto"/>
+        <w:rPr>
+          <w:rFonts w:ascii="Times New Roman" w:eastAsia="Times New Roman" w:hAnsi="Times New Roman" w:cs="Times New Roman"/>
+          <w:sz w:val="24"/>
+          <w:szCs w:val="24"/>
+        </w:rPr>
+      </w:pPr>
+      <w:r>
+        <w:rPr>
+          <w:rFonts w:ascii="Times New Roman" w:eastAsia="Times New Roman" w:hAnsi="Times New Roman" w:cs="Times New Roman"/>
+          <w:sz w:val="24"/>
+          <w:szCs w:val="24"/>
+        </w:rPr>
+        <w:t>demonstrou</w:t>
+      </w:r>
+      <w:r>
+        <w:rPr>
+          <w:rFonts w:ascii="Times New Roman" w:eastAsia="Times New Roman" w:hAnsi="Times New Roman" w:cs="Times New Roman"/>
+          <w:sz w:val="24"/>
+          <w:szCs w:val="24"/>
+        </w:rPr>
+        <w:t xml:space="preserve"> responsabilidade em grupo. Busque conhecer mais o conteúdo dos </w:t>
+      </w:r>
+      <w:r>
+        <w:rPr>
+          <w:rFonts w:ascii="Times New Roman" w:eastAsia="Times New Roman" w:hAnsi="Times New Roman" w:cs="Times New Roman"/>
+          <w:sz w:val="24"/>
+          <w:szCs w:val="24"/>
+        </w:rPr>
+        <w:t>exercícios</w:t>
+      </w:r>
+      <w:r>
+        <w:rPr>
+          <w:rFonts w:ascii="Times New Roman" w:eastAsia="Times New Roman" w:hAnsi="Times New Roman" w:cs="Times New Roman"/>
+          <w:sz w:val="24"/>
+          <w:szCs w:val="24"/>
+        </w:rPr>
+        <w:t xml:space="preserve"> </w:t>
+      </w:r>
+    </w:p>
+    <w:p>
+      <w:pPr>
+        <w:spacing w:before="240" w:after="240" w:line="240" w:lineRule="auto"/>
+        <w:rPr>
+          <w:rFonts w:ascii="Times New Roman" w:eastAsia="Times New Roman" w:hAnsi="Times New Roman" w:cs="Times New Roman"/>
+          <w:sz w:val="24"/>
+          <w:szCs w:val="24"/>
+        </w:rPr>
+      </w:pPr>
+      <w:r>
+        <w:rPr>
+          <w:rFonts w:ascii="Times New Roman" w:eastAsia="Times New Roman" w:hAnsi="Times New Roman" w:cs="Times New Roman"/>
+          <w:sz w:val="24"/>
+          <w:szCs w:val="24"/>
+        </w:rPr>
+        <w:t xml:space="preserve">para que possa ajudar os colegas que possuem mais </w:t>
+      </w:r>
+      <w:r>
+        <w:rPr>
+          <w:rFonts w:ascii="Times New Roman" w:eastAsia="Times New Roman" w:hAnsi="Times New Roman" w:cs="Times New Roman"/>
+          <w:sz w:val="24"/>
+          <w:szCs w:val="24"/>
+        </w:rPr>
+        <w:t>dificuldades</w:t>
+      </w:r>
+      <w:r>
+        <w:rPr>
+          <w:rFonts w:ascii="Times New Roman" w:eastAsia="Times New Roman" w:hAnsi="Times New Roman" w:cs="Times New Roman"/>
+          <w:sz w:val="24"/>
+          <w:szCs w:val="24"/>
+        </w:rPr>
+        <w:t>.</w:t>
       </w:r>
     </w:p>
     <w:p/>

</xml_diff>